<commit_message>
Finalisation du manuel Qt
</commit_message>
<xml_diff>
--- a/DOSSIERS A RENDRE/1.0/INC1/Manuel Qt.docx
+++ b/DOSSIERS A RENDRE/1.0/INC1/Manuel Qt.docx
@@ -1680,7 +1680,15 @@
           <w:bCs/>
           <w:szCs w:val="28"/>
         </w:rPr>
-        <w:t xml:space="preserve"> ainsi notre interface est considérée comme un </w:t>
+        <w:t>. A</w:t>
+      </w:r>
+      <w:r>
+        <w:rPr>
+          <w:rFonts w:ascii="Arial" w:hAnsi="Arial" w:cs="Arial"/>
+          <w:bCs/>
+          <w:szCs w:val="28"/>
+        </w:rPr>
+        <w:t xml:space="preserve">insi notre interface est considérée comme un </w:t>
       </w:r>
       <w:proofErr w:type="spellStart"/>
       <w:r>
@@ -1740,7 +1748,7 @@
           <w:bCs/>
           <w:szCs w:val="28"/>
         </w:rPr>
-        <w:t xml:space="preserve"> (afin de changer les dimensions, la police, la couleur…etc).</w:t>
+        <w:t xml:space="preserve"> (changer les dimensions, la police, la couleur…etc).</w:t>
       </w:r>
     </w:p>
     <w:p>
@@ -2424,7 +2432,31 @@
           <w:bCs/>
           <w:szCs w:val="28"/>
         </w:rPr>
-        <w:t>Pour cela, il faut ajouter un nouveau fichier au projet :</w:t>
+        <w:t>Dans un premier temps</w:t>
+      </w:r>
+      <w:r>
+        <w:rPr>
+          <w:rFonts w:ascii="Arial" w:hAnsi="Arial" w:cs="Arial"/>
+          <w:bCs/>
+          <w:szCs w:val="28"/>
+        </w:rPr>
+        <w:t xml:space="preserve">, il faut ajouter un nouveau fichier </w:t>
+      </w:r>
+      <w:r>
+        <w:rPr>
+          <w:rFonts w:ascii="Arial" w:hAnsi="Arial" w:cs="Arial"/>
+          <w:bCs/>
+          <w:szCs w:val="28"/>
+        </w:rPr>
+        <w:t xml:space="preserve">ressource </w:t>
+      </w:r>
+      <w:r>
+        <w:rPr>
+          <w:rFonts w:ascii="Arial" w:hAnsi="Arial" w:cs="Arial"/>
+          <w:bCs/>
+          <w:szCs w:val="28"/>
+        </w:rPr>
+        <w:t>au projet :</w:t>
       </w:r>
     </w:p>
     <w:p>
@@ -5314,7 +5346,7 @@
           <w:bCs/>
           <w:szCs w:val="28"/>
         </w:rPr>
-        <w:t>l</w:t>
+        <w:t>L</w:t>
       </w:r>
       <w:r>
         <w:rPr>
@@ -5454,7 +5486,15 @@
           <w:bCs/>
           <w:szCs w:val="28"/>
         </w:rPr>
-        <w:t xml:space="preserve">. Pour l’onglet statuts, on a besoin de 3 types de </w:t>
+        <w:t>. Pour l’onglet stat</w:t>
+      </w:r>
+      <w:r>
+        <w:rPr>
+          <w:rFonts w:ascii="Arial" w:hAnsi="Arial" w:cs="Arial"/>
+          <w:bCs/>
+          <w:szCs w:val="28"/>
+        </w:rPr>
+        <w:t xml:space="preserve">uts, on a besoin de 3 types de </w:t>
       </w:r>
       <w:proofErr w:type="spellStart"/>
       <w:r>
@@ -5463,7 +5503,15 @@
           <w:bCs/>
           <w:szCs w:val="28"/>
         </w:rPr>
-        <w:t>layout</w:t>
+        <w:t>l</w:t>
+      </w:r>
+      <w:r>
+        <w:rPr>
+          <w:rFonts w:ascii="Arial" w:hAnsi="Arial" w:cs="Arial"/>
+          <w:bCs/>
+          <w:szCs w:val="28"/>
+        </w:rPr>
+        <w:t>ayout</w:t>
       </w:r>
       <w:proofErr w:type="spellEnd"/>
       <w:r>
@@ -5501,6 +5549,7 @@
       <w:r>
         <w:rPr>
           <w:rFonts w:ascii="Arial" w:hAnsi="Arial" w:cs="Arial"/>
+          <w:b/>
           <w:bCs/>
           <w:szCs w:val="28"/>
         </w:rPr>
@@ -5513,7 +5562,7 @@
           <w:bCs/>
           <w:szCs w:val="28"/>
         </w:rPr>
-        <w:t> </w:t>
+        <w:t xml:space="preserve"> : positionnement sous forme de grille</w:t>
       </w:r>
     </w:p>
     <w:p>
@@ -5533,12 +5582,21 @@
       <w:r>
         <w:rPr>
           <w:rFonts w:ascii="Arial" w:hAnsi="Arial" w:cs="Arial"/>
+          <w:b/>
           <w:bCs/>
           <w:szCs w:val="28"/>
         </w:rPr>
         <w:t>QVBoxLayout</w:t>
       </w:r>
       <w:proofErr w:type="spellEnd"/>
+      <w:r>
+        <w:rPr>
+          <w:rFonts w:ascii="Arial" w:hAnsi="Arial" w:cs="Arial"/>
+          <w:bCs/>
+          <w:szCs w:val="28"/>
+        </w:rPr>
+        <w:t> : positionnement vertical</w:t>
+      </w:r>
     </w:p>
     <w:p>
       <w:pPr>
@@ -5553,13 +5611,1461 @@
           <w:szCs w:val="28"/>
         </w:rPr>
       </w:pPr>
+      <w:proofErr w:type="spellStart"/>
+      <w:r>
+        <w:rPr>
+          <w:rFonts w:ascii="Arial" w:hAnsi="Arial" w:cs="Arial"/>
+          <w:b/>
+          <w:bCs/>
+          <w:szCs w:val="28"/>
+        </w:rPr>
+        <w:t>QHBoxLayout</w:t>
+      </w:r>
+      <w:proofErr w:type="spellEnd"/>
+      <w:r>
+        <w:rPr>
+          <w:rFonts w:ascii="Arial" w:hAnsi="Arial" w:cs="Arial"/>
+          <w:bCs/>
+          <w:szCs w:val="28"/>
+        </w:rPr>
+        <w:t> : positionnement horizontal</w:t>
+      </w:r>
+    </w:p>
+    <w:p>
+      <w:pPr>
+        <w:rPr>
+          <w:rFonts w:ascii="Arial" w:hAnsi="Arial" w:cs="Arial"/>
+          <w:szCs w:val="28"/>
+        </w:rPr>
+      </w:pPr>
+    </w:p>
+    <w:p>
+      <w:pPr>
+        <w:rPr>
+          <w:rFonts w:ascii="Arial" w:hAnsi="Arial" w:cs="Arial"/>
+          <w:szCs w:val="28"/>
+        </w:rPr>
+      </w:pPr>
+    </w:p>
+    <w:p>
+      <w:pPr>
+        <w:rPr>
+          <w:rFonts w:ascii="Arial" w:hAnsi="Arial" w:cs="Arial"/>
+          <w:szCs w:val="28"/>
+        </w:rPr>
+      </w:pPr>
+      <w:r>
+        <w:rPr>
+          <w:rFonts w:ascii="Arial" w:hAnsi="Arial" w:cs="Arial"/>
+          <w:szCs w:val="28"/>
+        </w:rPr>
+        <w:t xml:space="preserve">En raison du nombre de ligne de code </w:t>
+      </w:r>
+      <w:r>
+        <w:rPr>
+          <w:rFonts w:ascii="Arial" w:hAnsi="Arial" w:cs="Arial"/>
+          <w:szCs w:val="28"/>
+        </w:rPr>
+        <w:t xml:space="preserve">assez conséquent </w:t>
+      </w:r>
+      <w:r>
+        <w:rPr>
+          <w:rFonts w:ascii="Arial" w:hAnsi="Arial" w:cs="Arial"/>
+          <w:szCs w:val="28"/>
+        </w:rPr>
+        <w:t xml:space="preserve">pour la création de l’onglet (~260 lignes), on ne détaillera pas la création et l’organisation de chaque </w:t>
+      </w:r>
+      <w:proofErr w:type="spellStart"/>
+      <w:r>
+        <w:rPr>
+          <w:rFonts w:ascii="Arial" w:hAnsi="Arial" w:cs="Arial"/>
+          <w:szCs w:val="28"/>
+        </w:rPr>
+        <w:t>widget</w:t>
+      </w:r>
+      <w:proofErr w:type="spellEnd"/>
+      <w:r>
+        <w:rPr>
+          <w:rFonts w:ascii="Arial" w:hAnsi="Arial" w:cs="Arial"/>
+          <w:szCs w:val="28"/>
+        </w:rPr>
+        <w:t>. Le principe reste le même que pour le premier cas.</w:t>
+      </w:r>
+    </w:p>
+    <w:p>
+      <w:pPr>
+        <w:rPr>
+          <w:rFonts w:ascii="Arial" w:hAnsi="Arial" w:cs="Arial"/>
+          <w:szCs w:val="28"/>
+        </w:rPr>
+      </w:pPr>
+    </w:p>
+    <w:p>
+      <w:pPr>
+        <w:rPr>
+          <w:rFonts w:ascii="Arial" w:hAnsi="Arial" w:cs="Arial"/>
+          <w:szCs w:val="28"/>
+        </w:rPr>
+      </w:pPr>
+    </w:p>
+    <w:p>
+      <w:pPr>
+        <w:rPr>
+          <w:rFonts w:ascii="Arial" w:hAnsi="Arial" w:cs="Arial"/>
+          <w:szCs w:val="28"/>
+        </w:rPr>
+      </w:pPr>
+    </w:p>
+    <w:p>
+      <w:pPr>
+        <w:rPr>
+          <w:rFonts w:ascii="Arial" w:hAnsi="Arial" w:cs="Arial"/>
+          <w:szCs w:val="28"/>
+        </w:rPr>
+      </w:pPr>
+    </w:p>
+    <w:p>
+      <w:pPr>
+        <w:rPr>
+          <w:rFonts w:ascii="Arial" w:hAnsi="Arial" w:cs="Arial"/>
+          <w:szCs w:val="28"/>
+        </w:rPr>
+      </w:pPr>
+    </w:p>
+    <w:p>
+      <w:pPr>
+        <w:rPr>
+          <w:rFonts w:ascii="Arial" w:hAnsi="Arial" w:cs="Arial"/>
+          <w:szCs w:val="28"/>
+        </w:rPr>
+      </w:pPr>
+    </w:p>
+    <w:p>
+      <w:pPr>
+        <w:rPr>
+          <w:rFonts w:ascii="Arial" w:hAnsi="Arial" w:cs="Arial"/>
+          <w:szCs w:val="28"/>
+        </w:rPr>
+      </w:pPr>
+    </w:p>
+    <w:p>
+      <w:pPr>
+        <w:rPr>
+          <w:rFonts w:ascii="Arial" w:hAnsi="Arial" w:cs="Arial"/>
+          <w:szCs w:val="28"/>
+        </w:rPr>
+      </w:pPr>
+    </w:p>
+    <w:p>
+      <w:pPr>
+        <w:rPr>
+          <w:rFonts w:ascii="Arial" w:hAnsi="Arial" w:cs="Arial"/>
+          <w:szCs w:val="28"/>
+        </w:rPr>
+      </w:pPr>
+      <w:r>
+        <w:rPr>
+          <w:rFonts w:ascii="Arial" w:hAnsi="Arial" w:cs="Arial"/>
+          <w:szCs w:val="28"/>
+        </w:rPr>
+        <w:lastRenderedPageBreak/>
+        <w:t xml:space="preserve">Le principe </w:t>
+      </w:r>
+      <w:r>
+        <w:rPr>
+          <w:rFonts w:ascii="Arial" w:hAnsi="Arial" w:cs="Arial"/>
+          <w:szCs w:val="28"/>
+        </w:rPr>
+        <w:t xml:space="preserve">d’association de plusieurs </w:t>
+      </w:r>
+      <w:proofErr w:type="spellStart"/>
+      <w:r>
+        <w:rPr>
+          <w:rFonts w:ascii="Arial" w:hAnsi="Arial" w:cs="Arial"/>
+          <w:szCs w:val="28"/>
+        </w:rPr>
+        <w:t>layouts</w:t>
+      </w:r>
+      <w:proofErr w:type="spellEnd"/>
+      <w:r>
+        <w:rPr>
+          <w:rFonts w:ascii="Arial" w:hAnsi="Arial" w:cs="Arial"/>
+          <w:szCs w:val="28"/>
+        </w:rPr>
+        <w:t xml:space="preserve"> reste toujours le même :</w:t>
+      </w:r>
+    </w:p>
+    <w:p>
+      <w:pPr>
+        <w:rPr>
+          <w:rFonts w:ascii="Arial" w:hAnsi="Arial" w:cs="Arial"/>
+          <w:szCs w:val="28"/>
+        </w:rPr>
+      </w:pPr>
+    </w:p>
+    <w:p>
+      <w:pPr>
+        <w:rPr>
+          <w:rFonts w:ascii="Arial" w:hAnsi="Arial" w:cs="Arial"/>
+          <w:szCs w:val="28"/>
+        </w:rPr>
+      </w:pPr>
+    </w:p>
+    <w:p>
+      <w:pPr>
+        <w:pStyle w:val="Paragraphedeliste"/>
+        <w:numPr>
+          <w:ilvl w:val="0"/>
+          <w:numId w:val="29"/>
+        </w:numPr>
+        <w:rPr>
+          <w:rFonts w:ascii="Arial" w:hAnsi="Arial" w:cs="Arial"/>
+          <w:szCs w:val="28"/>
+        </w:rPr>
+      </w:pPr>
+      <w:r>
+        <w:rPr>
+          <w:rFonts w:ascii="Arial" w:hAnsi="Arial" w:cs="Arial"/>
+          <w:szCs w:val="28"/>
+        </w:rPr>
+        <w:t xml:space="preserve">Création dynamique du </w:t>
+      </w:r>
+      <w:proofErr w:type="spellStart"/>
+      <w:r>
+        <w:rPr>
+          <w:rFonts w:ascii="Arial" w:hAnsi="Arial" w:cs="Arial"/>
+          <w:szCs w:val="28"/>
+        </w:rPr>
+        <w:t>widget</w:t>
+      </w:r>
+      <w:proofErr w:type="spellEnd"/>
+      <w:r>
+        <w:rPr>
+          <w:rFonts w:ascii="Arial" w:hAnsi="Arial" w:cs="Arial"/>
+          <w:szCs w:val="28"/>
+        </w:rPr>
+        <w:t xml:space="preserve"> avec l’opérateur new</w:t>
+      </w:r>
+      <w:r>
+        <w:rPr>
+          <w:rFonts w:ascii="Arial" w:hAnsi="Arial" w:cs="Arial"/>
+          <w:szCs w:val="28"/>
+        </w:rPr>
+        <w:t> :</w:t>
+      </w:r>
+    </w:p>
+    <w:p>
+      <w:pPr>
+        <w:rPr>
+          <w:rFonts w:ascii="Arial" w:hAnsi="Arial" w:cs="Arial"/>
+          <w:szCs w:val="28"/>
+        </w:rPr>
+      </w:pPr>
+    </w:p>
+    <w:p>
+      <w:pPr>
+        <w:jc w:val="center"/>
+        <w:rPr>
+          <w:rFonts w:ascii="Courier New" w:hAnsi="Courier New" w:cs="Courier New"/>
+          <w:color w:val="000000"/>
+        </w:rPr>
+      </w:pPr>
+      <w:proofErr w:type="spellStart"/>
+      <w:r>
+        <w:rPr>
+          <w:rFonts w:ascii="Courier New" w:hAnsi="Courier New" w:cs="Courier New"/>
+          <w:color w:val="800080"/>
+        </w:rPr>
+        <w:t>Q</w:t>
+      </w:r>
+      <w:r>
+        <w:rPr>
+          <w:rFonts w:ascii="Courier New" w:hAnsi="Courier New" w:cs="Courier New"/>
+          <w:color w:val="800080"/>
+        </w:rPr>
+        <w:t>Widget</w:t>
+      </w:r>
+      <w:proofErr w:type="spellEnd"/>
+      <w:r>
+        <w:rPr>
+          <w:rFonts w:ascii="Courier New" w:hAnsi="Courier New" w:cs="Courier New"/>
+          <w:color w:val="C0C0C0"/>
+        </w:rPr>
+        <w:t xml:space="preserve"> </w:t>
+      </w:r>
+      <w:r>
+        <w:rPr>
+          <w:rFonts w:ascii="Courier New" w:hAnsi="Courier New" w:cs="Courier New"/>
+          <w:color w:val="000000"/>
+        </w:rPr>
+        <w:t>*</w:t>
+      </w:r>
+      <w:proofErr w:type="spellStart"/>
+      <w:r>
+        <w:rPr>
+          <w:rFonts w:ascii="Courier New" w:hAnsi="Courier New" w:cs="Courier New"/>
+          <w:color w:val="800000"/>
+        </w:rPr>
+        <w:t>monWidget</w:t>
+      </w:r>
+      <w:proofErr w:type="spellEnd"/>
+      <w:r>
+        <w:rPr>
+          <w:rFonts w:ascii="Courier New" w:hAnsi="Courier New" w:cs="Courier New"/>
+          <w:color w:val="C0C0C0"/>
+        </w:rPr>
+        <w:t xml:space="preserve"> </w:t>
+      </w:r>
+      <w:r>
+        <w:rPr>
+          <w:rFonts w:ascii="Courier New" w:hAnsi="Courier New" w:cs="Courier New"/>
+          <w:color w:val="000000"/>
+        </w:rPr>
+        <w:t>=</w:t>
+      </w:r>
+      <w:r>
+        <w:rPr>
+          <w:rFonts w:ascii="Courier New" w:hAnsi="Courier New" w:cs="Courier New"/>
+          <w:color w:val="C0C0C0"/>
+        </w:rPr>
+        <w:t xml:space="preserve"> </w:t>
+      </w:r>
+      <w:r>
+        <w:rPr>
+          <w:rFonts w:ascii="Courier New" w:hAnsi="Courier New" w:cs="Courier New"/>
+          <w:color w:val="808000"/>
+        </w:rPr>
+        <w:t>new</w:t>
+      </w:r>
+      <w:r>
+        <w:rPr>
+          <w:rFonts w:ascii="Courier New" w:hAnsi="Courier New" w:cs="Courier New"/>
+          <w:color w:val="C0C0C0"/>
+        </w:rPr>
+        <w:t xml:space="preserve"> </w:t>
+      </w:r>
+      <w:proofErr w:type="spellStart"/>
+      <w:r>
+        <w:rPr>
+          <w:rFonts w:ascii="Courier New" w:hAnsi="Courier New" w:cs="Courier New"/>
+          <w:color w:val="800080"/>
+        </w:rPr>
+        <w:t>QWidget</w:t>
+      </w:r>
+      <w:proofErr w:type="spellEnd"/>
+      <w:r>
+        <w:rPr>
+          <w:rFonts w:ascii="Courier New" w:hAnsi="Courier New" w:cs="Courier New"/>
+          <w:color w:val="000000"/>
+        </w:rPr>
+        <w:t>;</w:t>
+      </w:r>
+    </w:p>
+    <w:p>
+      <w:pPr>
+        <w:jc w:val="center"/>
+        <w:rPr>
+          <w:rFonts w:ascii="Courier New" w:hAnsi="Courier New" w:cs="Courier New"/>
+          <w:color w:val="000000"/>
+        </w:rPr>
+      </w:pPr>
+    </w:p>
+    <w:p>
+      <w:pPr>
+        <w:pStyle w:val="Paragraphedeliste"/>
+        <w:numPr>
+          <w:ilvl w:val="0"/>
+          <w:numId w:val="29"/>
+        </w:numPr>
+        <w:rPr>
+          <w:rFonts w:ascii="Arial" w:hAnsi="Arial" w:cs="Arial"/>
+          <w:color w:val="000000"/>
+        </w:rPr>
+      </w:pPr>
+      <w:r>
+        <w:rPr>
+          <w:rFonts w:ascii="Arial" w:hAnsi="Arial" w:cs="Arial"/>
+          <w:color w:val="000000"/>
+        </w:rPr>
+        <w:t xml:space="preserve">Création dynamique du </w:t>
+      </w:r>
+      <w:proofErr w:type="spellStart"/>
+      <w:r>
+        <w:rPr>
+          <w:rFonts w:ascii="Arial" w:hAnsi="Arial" w:cs="Arial"/>
+          <w:color w:val="000000"/>
+        </w:rPr>
+        <w:t>layout</w:t>
+      </w:r>
+      <w:proofErr w:type="spellEnd"/>
+      <w:r>
+        <w:rPr>
+          <w:rFonts w:ascii="Arial" w:hAnsi="Arial" w:cs="Arial"/>
+          <w:color w:val="000000"/>
+        </w:rPr>
+        <w:t> :</w:t>
+      </w:r>
+    </w:p>
+    <w:p>
+      <w:pPr>
+        <w:rPr>
+          <w:rFonts w:ascii="Arial" w:hAnsi="Arial" w:cs="Arial"/>
+          <w:color w:val="000000"/>
+        </w:rPr>
+      </w:pPr>
+    </w:p>
+    <w:p>
+      <w:pPr>
+        <w:jc w:val="center"/>
+        <w:rPr>
+          <w:rFonts w:ascii="Courier New" w:hAnsi="Courier New" w:cs="Courier New"/>
+          <w:color w:val="000000"/>
+        </w:rPr>
+      </w:pPr>
+      <w:proofErr w:type="spellStart"/>
+      <w:r>
+        <w:rPr>
+          <w:rFonts w:ascii="Courier New" w:hAnsi="Courier New" w:cs="Courier New"/>
+          <w:color w:val="800080"/>
+        </w:rPr>
+        <w:t>Q</w:t>
+      </w:r>
+      <w:r>
+        <w:rPr>
+          <w:rFonts w:ascii="Courier New" w:hAnsi="Courier New" w:cs="Courier New"/>
+          <w:color w:val="800080"/>
+        </w:rPr>
+        <w:t>BoxLayout</w:t>
+      </w:r>
+      <w:proofErr w:type="spellEnd"/>
+      <w:r>
+        <w:rPr>
+          <w:rFonts w:ascii="Courier New" w:hAnsi="Courier New" w:cs="Courier New"/>
+          <w:color w:val="800000"/>
+        </w:rPr>
+        <w:t xml:space="preserve"> </w:t>
+      </w:r>
+      <w:r>
+        <w:rPr>
+          <w:rFonts w:ascii="Courier New" w:hAnsi="Courier New" w:cs="Courier New"/>
+        </w:rPr>
+        <w:t>*</w:t>
+      </w:r>
+      <w:proofErr w:type="spellStart"/>
+      <w:r>
+        <w:rPr>
+          <w:rFonts w:ascii="Courier New" w:hAnsi="Courier New" w:cs="Courier New"/>
+          <w:color w:val="800000"/>
+        </w:rPr>
+        <w:t>layoutEnfant</w:t>
+      </w:r>
+      <w:proofErr w:type="spellEnd"/>
+      <w:r>
+        <w:rPr>
+          <w:rFonts w:ascii="Courier New" w:hAnsi="Courier New" w:cs="Courier New"/>
+          <w:color w:val="C0C0C0"/>
+        </w:rPr>
+        <w:t xml:space="preserve"> </w:t>
+      </w:r>
+      <w:r>
+        <w:rPr>
+          <w:rFonts w:ascii="Courier New" w:hAnsi="Courier New" w:cs="Courier New"/>
+          <w:color w:val="000000"/>
+        </w:rPr>
+        <w:t>=</w:t>
+      </w:r>
+      <w:r>
+        <w:rPr>
+          <w:rFonts w:ascii="Courier New" w:hAnsi="Courier New" w:cs="Courier New"/>
+          <w:color w:val="C0C0C0"/>
+        </w:rPr>
+        <w:t xml:space="preserve"> </w:t>
+      </w:r>
+      <w:r>
+        <w:rPr>
+          <w:rFonts w:ascii="Courier New" w:hAnsi="Courier New" w:cs="Courier New"/>
+          <w:color w:val="808000"/>
+        </w:rPr>
+        <w:t>new</w:t>
+      </w:r>
+      <w:r>
+        <w:rPr>
+          <w:rFonts w:ascii="Courier New" w:hAnsi="Courier New" w:cs="Courier New"/>
+          <w:color w:val="C0C0C0"/>
+        </w:rPr>
+        <w:t xml:space="preserve"> </w:t>
+      </w:r>
+      <w:proofErr w:type="spellStart"/>
+      <w:r>
+        <w:rPr>
+          <w:rFonts w:ascii="Courier New" w:hAnsi="Courier New" w:cs="Courier New"/>
+          <w:color w:val="800080"/>
+        </w:rPr>
+        <w:t>Q</w:t>
+      </w:r>
+      <w:r>
+        <w:rPr>
+          <w:rFonts w:ascii="Courier New" w:hAnsi="Courier New" w:cs="Courier New"/>
+          <w:color w:val="800080"/>
+        </w:rPr>
+        <w:t>BoxLayout</w:t>
+      </w:r>
+      <w:proofErr w:type="spellEnd"/>
+      <w:r>
+        <w:rPr>
+          <w:rFonts w:ascii="Courier New" w:hAnsi="Courier New" w:cs="Courier New"/>
+          <w:color w:val="000000"/>
+        </w:rPr>
+        <w:t>;</w:t>
+      </w:r>
+    </w:p>
+    <w:p>
+      <w:pPr>
+        <w:jc w:val="center"/>
+        <w:rPr>
+          <w:rFonts w:ascii="Courier New" w:hAnsi="Courier New" w:cs="Courier New"/>
+          <w:color w:val="000000"/>
+        </w:rPr>
+      </w:pPr>
+    </w:p>
+    <w:p>
+      <w:pPr>
+        <w:pStyle w:val="Paragraphedeliste"/>
+        <w:numPr>
+          <w:ilvl w:val="0"/>
+          <w:numId w:val="29"/>
+        </w:numPr>
+        <w:rPr>
+          <w:rFonts w:ascii="Arial" w:hAnsi="Arial" w:cs="Arial"/>
+          <w:color w:val="000000"/>
+        </w:rPr>
+      </w:pPr>
+      <w:r>
+        <w:rPr>
+          <w:rFonts w:ascii="Arial" w:hAnsi="Arial" w:cs="Arial"/>
+          <w:color w:val="000000"/>
+        </w:rPr>
+        <w:t xml:space="preserve">Ajout du </w:t>
+      </w:r>
+      <w:proofErr w:type="spellStart"/>
+      <w:r>
+        <w:rPr>
+          <w:rFonts w:ascii="Arial" w:hAnsi="Arial" w:cs="Arial"/>
+          <w:color w:val="000000"/>
+        </w:rPr>
+        <w:t>widget</w:t>
+      </w:r>
+      <w:proofErr w:type="spellEnd"/>
+      <w:r>
+        <w:rPr>
+          <w:rFonts w:ascii="Arial" w:hAnsi="Arial" w:cs="Arial"/>
+          <w:color w:val="000000"/>
+        </w:rPr>
+        <w:t xml:space="preserve"> précédemment crée dans le </w:t>
+      </w:r>
+      <w:proofErr w:type="spellStart"/>
+      <w:r>
+        <w:rPr>
+          <w:rFonts w:ascii="Arial" w:hAnsi="Arial" w:cs="Arial"/>
+          <w:color w:val="000000"/>
+        </w:rPr>
+        <w:t>layout</w:t>
+      </w:r>
+      <w:proofErr w:type="spellEnd"/>
+      <w:r>
+        <w:rPr>
+          <w:rFonts w:ascii="Arial" w:hAnsi="Arial" w:cs="Arial"/>
+          <w:color w:val="000000"/>
+        </w:rPr>
+        <w:t> :</w:t>
+      </w:r>
+    </w:p>
+    <w:p>
+      <w:pPr>
+        <w:rPr>
+          <w:rFonts w:ascii="Arial" w:hAnsi="Arial" w:cs="Arial"/>
+          <w:color w:val="000000"/>
+        </w:rPr>
+      </w:pPr>
+    </w:p>
+    <w:p>
+      <w:pPr>
+        <w:jc w:val="center"/>
+        <w:rPr>
+          <w:rFonts w:ascii="Courier New" w:hAnsi="Courier New" w:cs="Courier New"/>
+          <w:color w:val="000000"/>
+        </w:rPr>
+      </w:pPr>
+      <w:proofErr w:type="spellStart"/>
+      <w:r>
+        <w:rPr>
+          <w:rFonts w:ascii="Courier New" w:hAnsi="Courier New" w:cs="Courier New"/>
+          <w:color w:val="800000"/>
+        </w:rPr>
+        <w:t>layout</w:t>
+      </w:r>
+      <w:r>
+        <w:rPr>
+          <w:rFonts w:ascii="Courier New" w:hAnsi="Courier New" w:cs="Courier New"/>
+          <w:color w:val="800000"/>
+        </w:rPr>
+        <w:t>Enfant</w:t>
+      </w:r>
+      <w:proofErr w:type="spellEnd"/>
+      <w:r>
+        <w:rPr>
+          <w:rFonts w:ascii="Courier New" w:hAnsi="Courier New" w:cs="Courier New"/>
+          <w:color w:val="000000"/>
+        </w:rPr>
+        <w:t>-&gt;</w:t>
+      </w:r>
+      <w:proofErr w:type="spellStart"/>
+      <w:proofErr w:type="gramStart"/>
+      <w:r>
+        <w:rPr>
+          <w:rFonts w:ascii="Courier New" w:hAnsi="Courier New" w:cs="Courier New"/>
+          <w:color w:val="000000"/>
+        </w:rPr>
+        <w:t>addWidget</w:t>
+      </w:r>
+      <w:proofErr w:type="spellEnd"/>
+      <w:r>
+        <w:rPr>
+          <w:rFonts w:ascii="Courier New" w:hAnsi="Courier New" w:cs="Courier New"/>
+          <w:color w:val="000000"/>
+        </w:rPr>
+        <w:t>(</w:t>
+      </w:r>
+      <w:proofErr w:type="spellStart"/>
+      <w:proofErr w:type="gramEnd"/>
+      <w:r>
+        <w:rPr>
+          <w:rFonts w:ascii="Courier New" w:hAnsi="Courier New" w:cs="Courier New"/>
+          <w:color w:val="800000"/>
+        </w:rPr>
+        <w:t>monWidget</w:t>
+      </w:r>
+      <w:proofErr w:type="spellEnd"/>
+      <w:r>
+        <w:rPr>
+          <w:rFonts w:ascii="Courier New" w:hAnsi="Courier New" w:cs="Courier New"/>
+          <w:color w:val="000000"/>
+        </w:rPr>
+        <w:t>);</w:t>
+      </w:r>
+    </w:p>
+    <w:p>
+      <w:pPr>
+        <w:jc w:val="center"/>
+        <w:rPr>
+          <w:rFonts w:ascii="Courier New" w:hAnsi="Courier New" w:cs="Courier New"/>
+          <w:color w:val="000000"/>
+        </w:rPr>
+      </w:pPr>
+    </w:p>
+    <w:p>
+      <w:pPr>
+        <w:pStyle w:val="Paragraphedeliste"/>
+        <w:numPr>
+          <w:ilvl w:val="0"/>
+          <w:numId w:val="29"/>
+        </w:numPr>
+        <w:rPr>
+          <w:rFonts w:ascii="Arial" w:hAnsi="Arial" w:cs="Arial"/>
+          <w:color w:val="000000"/>
+        </w:rPr>
+      </w:pPr>
+      <w:r>
+        <w:rPr>
+          <w:rFonts w:ascii="Arial" w:hAnsi="Arial" w:cs="Arial"/>
+          <w:color w:val="000000"/>
+        </w:rPr>
+        <w:t xml:space="preserve">Création du </w:t>
+      </w:r>
+      <w:proofErr w:type="spellStart"/>
+      <w:r>
+        <w:rPr>
+          <w:rFonts w:ascii="Arial" w:hAnsi="Arial" w:cs="Arial"/>
+          <w:color w:val="000000"/>
+        </w:rPr>
+        <w:t>layout</w:t>
+      </w:r>
+      <w:proofErr w:type="spellEnd"/>
+      <w:r>
+        <w:rPr>
+          <w:rFonts w:ascii="Arial" w:hAnsi="Arial" w:cs="Arial"/>
+          <w:color w:val="000000"/>
+        </w:rPr>
+        <w:t xml:space="preserve"> parent qui va contenir le </w:t>
+      </w:r>
+      <w:proofErr w:type="spellStart"/>
+      <w:r>
+        <w:rPr>
+          <w:rFonts w:ascii="Arial" w:hAnsi="Arial" w:cs="Arial"/>
+          <w:color w:val="000000"/>
+        </w:rPr>
+        <w:t>layout</w:t>
+      </w:r>
+      <w:proofErr w:type="spellEnd"/>
+      <w:r>
+        <w:rPr>
+          <w:rFonts w:ascii="Arial" w:hAnsi="Arial" w:cs="Arial"/>
+          <w:color w:val="000000"/>
+        </w:rPr>
+        <w:t xml:space="preserve"> enfant</w:t>
+      </w:r>
+      <w:r>
+        <w:rPr>
+          <w:rFonts w:ascii="Arial" w:hAnsi="Arial" w:cs="Arial"/>
+          <w:color w:val="000000"/>
+        </w:rPr>
+        <w:t> :</w:t>
+      </w:r>
+    </w:p>
+    <w:p>
+      <w:pPr>
+        <w:rPr>
+          <w:rFonts w:ascii="Arial" w:hAnsi="Arial" w:cs="Arial"/>
+          <w:color w:val="000000"/>
+        </w:rPr>
+      </w:pPr>
+    </w:p>
+    <w:p>
+      <w:pPr>
+        <w:jc w:val="center"/>
+        <w:rPr>
+          <w:rFonts w:ascii="Courier New" w:hAnsi="Courier New" w:cs="Courier New"/>
+          <w:color w:val="000000"/>
+        </w:rPr>
+      </w:pPr>
+      <w:proofErr w:type="spellStart"/>
+      <w:r>
+        <w:rPr>
+          <w:rFonts w:ascii="Courier New" w:hAnsi="Courier New" w:cs="Courier New"/>
+          <w:color w:val="800080"/>
+        </w:rPr>
+        <w:t>QGridLayout</w:t>
+      </w:r>
+      <w:proofErr w:type="spellEnd"/>
+      <w:r>
+        <w:rPr>
+          <w:rFonts w:ascii="Courier New" w:hAnsi="Courier New" w:cs="Courier New"/>
+          <w:color w:val="800000"/>
+        </w:rPr>
+        <w:t xml:space="preserve"> </w:t>
+      </w:r>
+      <w:r>
+        <w:rPr>
+          <w:rFonts w:ascii="Courier New" w:hAnsi="Courier New" w:cs="Courier New"/>
+        </w:rPr>
+        <w:t>*</w:t>
+      </w:r>
+      <w:proofErr w:type="spellStart"/>
+      <w:r>
+        <w:rPr>
+          <w:rFonts w:ascii="Courier New" w:hAnsi="Courier New" w:cs="Courier New"/>
+          <w:color w:val="800000"/>
+        </w:rPr>
+        <w:t>layoutParent</w:t>
+      </w:r>
+      <w:proofErr w:type="spellEnd"/>
+      <w:r>
+        <w:rPr>
+          <w:rFonts w:ascii="Courier New" w:hAnsi="Courier New" w:cs="Courier New"/>
+          <w:color w:val="C0C0C0"/>
+        </w:rPr>
+        <w:t xml:space="preserve"> </w:t>
+      </w:r>
+      <w:r>
+        <w:rPr>
+          <w:rFonts w:ascii="Courier New" w:hAnsi="Courier New" w:cs="Courier New"/>
+          <w:color w:val="000000"/>
+        </w:rPr>
+        <w:t>=</w:t>
+      </w:r>
+      <w:r>
+        <w:rPr>
+          <w:rFonts w:ascii="Courier New" w:hAnsi="Courier New" w:cs="Courier New"/>
+          <w:color w:val="C0C0C0"/>
+        </w:rPr>
+        <w:t xml:space="preserve"> </w:t>
+      </w:r>
+      <w:r>
+        <w:rPr>
+          <w:rFonts w:ascii="Courier New" w:hAnsi="Courier New" w:cs="Courier New"/>
+          <w:color w:val="808000"/>
+        </w:rPr>
+        <w:t>new</w:t>
+      </w:r>
+      <w:r>
+        <w:rPr>
+          <w:rFonts w:ascii="Courier New" w:hAnsi="Courier New" w:cs="Courier New"/>
+          <w:color w:val="C0C0C0"/>
+        </w:rPr>
+        <w:t xml:space="preserve"> </w:t>
+      </w:r>
+      <w:proofErr w:type="spellStart"/>
+      <w:r>
+        <w:rPr>
+          <w:rFonts w:ascii="Courier New" w:hAnsi="Courier New" w:cs="Courier New"/>
+          <w:color w:val="800080"/>
+        </w:rPr>
+        <w:t>QGridLayout</w:t>
+      </w:r>
+      <w:proofErr w:type="spellEnd"/>
+      <w:r>
+        <w:rPr>
+          <w:rFonts w:ascii="Courier New" w:hAnsi="Courier New" w:cs="Courier New"/>
+          <w:color w:val="000000"/>
+        </w:rPr>
+        <w:t>;</w:t>
+      </w:r>
+    </w:p>
+    <w:p>
+      <w:pPr>
+        <w:jc w:val="center"/>
+        <w:rPr>
+          <w:rFonts w:ascii="Courier New" w:hAnsi="Courier New" w:cs="Courier New"/>
+          <w:color w:val="000000"/>
+        </w:rPr>
+      </w:pPr>
+    </w:p>
+    <w:p>
+      <w:pPr>
+        <w:pStyle w:val="Paragraphedeliste"/>
+        <w:numPr>
+          <w:ilvl w:val="0"/>
+          <w:numId w:val="29"/>
+        </w:numPr>
+        <w:rPr>
+          <w:rFonts w:ascii="Arial" w:hAnsi="Arial" w:cs="Arial"/>
+          <w:color w:val="000000"/>
+        </w:rPr>
+      </w:pPr>
+      <w:r>
+        <w:rPr>
+          <w:rFonts w:ascii="Arial" w:hAnsi="Arial" w:cs="Arial"/>
+          <w:color w:val="000000"/>
+        </w:rPr>
+        <w:t xml:space="preserve">Ajout du </w:t>
+      </w:r>
+      <w:proofErr w:type="spellStart"/>
+      <w:r>
+        <w:rPr>
+          <w:rFonts w:ascii="Arial" w:hAnsi="Arial" w:cs="Arial"/>
+          <w:color w:val="000000"/>
+        </w:rPr>
+        <w:t>layout</w:t>
+      </w:r>
+      <w:proofErr w:type="spellEnd"/>
+      <w:r>
+        <w:rPr>
+          <w:rFonts w:ascii="Arial" w:hAnsi="Arial" w:cs="Arial"/>
+          <w:color w:val="000000"/>
+        </w:rPr>
+        <w:t xml:space="preserve"> enfant dans le </w:t>
+      </w:r>
+      <w:proofErr w:type="spellStart"/>
+      <w:r>
+        <w:rPr>
+          <w:rFonts w:ascii="Arial" w:hAnsi="Arial" w:cs="Arial"/>
+          <w:color w:val="000000"/>
+        </w:rPr>
+        <w:t>layout</w:t>
+      </w:r>
+      <w:proofErr w:type="spellEnd"/>
+      <w:r>
+        <w:rPr>
+          <w:rFonts w:ascii="Arial" w:hAnsi="Arial" w:cs="Arial"/>
+          <w:color w:val="000000"/>
+        </w:rPr>
+        <w:t xml:space="preserve"> parent</w:t>
+      </w:r>
+      <w:r>
+        <w:rPr>
+          <w:rFonts w:ascii="Arial" w:hAnsi="Arial" w:cs="Arial"/>
+          <w:color w:val="000000"/>
+        </w:rPr>
+        <w:t> :</w:t>
+      </w:r>
+    </w:p>
+    <w:p>
+      <w:pPr>
+        <w:rPr>
+          <w:rFonts w:ascii="Arial" w:hAnsi="Arial" w:cs="Arial"/>
+          <w:color w:val="000000"/>
+        </w:rPr>
+      </w:pPr>
+    </w:p>
+    <w:p>
+      <w:pPr>
+        <w:jc w:val="center"/>
+        <w:rPr>
+          <w:rFonts w:ascii="Courier New" w:hAnsi="Courier New" w:cs="Courier New"/>
+          <w:color w:val="000000"/>
+        </w:rPr>
+      </w:pPr>
+      <w:proofErr w:type="spellStart"/>
+      <w:r>
+        <w:rPr>
+          <w:rFonts w:ascii="Courier New" w:hAnsi="Courier New" w:cs="Courier New"/>
+          <w:color w:val="800000"/>
+        </w:rPr>
+        <w:t>layoutParent</w:t>
+      </w:r>
+      <w:proofErr w:type="spellEnd"/>
+      <w:r>
+        <w:rPr>
+          <w:rFonts w:ascii="Courier New" w:hAnsi="Courier New" w:cs="Courier New"/>
+          <w:color w:val="000000"/>
+        </w:rPr>
+        <w:t>-&gt;</w:t>
+      </w:r>
+      <w:proofErr w:type="spellStart"/>
+      <w:proofErr w:type="gramStart"/>
+      <w:r>
+        <w:rPr>
+          <w:rFonts w:ascii="Courier New" w:hAnsi="Courier New" w:cs="Courier New"/>
+          <w:color w:val="000000"/>
+        </w:rPr>
+        <w:t>addLayout</w:t>
+      </w:r>
+      <w:proofErr w:type="spellEnd"/>
+      <w:r>
+        <w:rPr>
+          <w:rFonts w:ascii="Courier New" w:hAnsi="Courier New" w:cs="Courier New"/>
+          <w:color w:val="000000"/>
+        </w:rPr>
+        <w:t>(</w:t>
+      </w:r>
+      <w:proofErr w:type="spellStart"/>
+      <w:proofErr w:type="gramEnd"/>
+      <w:r>
+        <w:rPr>
+          <w:rFonts w:ascii="Courier New" w:hAnsi="Courier New" w:cs="Courier New"/>
+          <w:color w:val="800000"/>
+        </w:rPr>
+        <w:t>layoutEnfant</w:t>
+      </w:r>
+      <w:proofErr w:type="spellEnd"/>
+      <w:r>
+        <w:rPr>
+          <w:rFonts w:ascii="Courier New" w:hAnsi="Courier New" w:cs="Courier New"/>
+          <w:color w:val="000000"/>
+        </w:rPr>
+        <w:t>,</w:t>
+      </w:r>
+      <w:r>
+        <w:rPr>
+          <w:rFonts w:ascii="Courier New" w:hAnsi="Courier New" w:cs="Courier New"/>
+          <w:color w:val="C0C0C0"/>
+        </w:rPr>
+        <w:t xml:space="preserve"> </w:t>
+      </w:r>
+      <w:r>
+        <w:rPr>
+          <w:rFonts w:ascii="Courier New" w:hAnsi="Courier New" w:cs="Courier New"/>
+          <w:color w:val="000080"/>
+        </w:rPr>
+        <w:t>0</w:t>
+      </w:r>
+      <w:r>
+        <w:rPr>
+          <w:rFonts w:ascii="Courier New" w:hAnsi="Courier New" w:cs="Courier New"/>
+          <w:color w:val="000000"/>
+        </w:rPr>
+        <w:t>,</w:t>
+      </w:r>
+      <w:r>
+        <w:rPr>
+          <w:rFonts w:ascii="Courier New" w:hAnsi="Courier New" w:cs="Courier New"/>
+          <w:color w:val="C0C0C0"/>
+        </w:rPr>
+        <w:t xml:space="preserve"> </w:t>
+      </w:r>
+      <w:r>
+        <w:rPr>
+          <w:rFonts w:ascii="Courier New" w:hAnsi="Courier New" w:cs="Courier New"/>
+          <w:color w:val="000080"/>
+        </w:rPr>
+        <w:t>0</w:t>
+      </w:r>
+      <w:r>
+        <w:rPr>
+          <w:rFonts w:ascii="Courier New" w:hAnsi="Courier New" w:cs="Courier New"/>
+          <w:color w:val="000000"/>
+        </w:rPr>
+        <w:t>);</w:t>
+      </w:r>
+    </w:p>
+    <w:p>
+      <w:pPr>
+        <w:jc w:val="center"/>
+        <w:rPr>
+          <w:rFonts w:ascii="Courier New" w:hAnsi="Courier New" w:cs="Courier New"/>
+          <w:color w:val="008000"/>
+        </w:rPr>
+      </w:pPr>
+      <w:r>
+        <w:rPr>
+          <w:rFonts w:ascii="Courier New" w:hAnsi="Courier New" w:cs="Courier New"/>
+          <w:color w:val="008000"/>
+        </w:rPr>
+        <w:t>//</w:t>
+      </w:r>
+      <w:r>
+        <w:rPr>
+          <w:rFonts w:ascii="Courier New" w:hAnsi="Courier New" w:cs="Courier New"/>
+          <w:color w:val="C0C0C0"/>
+        </w:rPr>
+        <w:t xml:space="preserve"> </w:t>
+      </w:r>
+      <w:r>
+        <w:rPr>
+          <w:rFonts w:ascii="Courier New" w:hAnsi="Courier New" w:cs="Courier New"/>
+          <w:color w:val="008000"/>
+        </w:rPr>
+        <w:t>0,0 = position (</w:t>
+      </w:r>
+      <w:proofErr w:type="spellStart"/>
+      <w:r>
+        <w:rPr>
+          <w:rFonts w:ascii="Courier New" w:hAnsi="Courier New" w:cs="Courier New"/>
+          <w:color w:val="008000"/>
+        </w:rPr>
+        <w:t>x</w:t>
+      </w:r>
+      <w:proofErr w:type="gramStart"/>
+      <w:r>
+        <w:rPr>
+          <w:rFonts w:ascii="Courier New" w:hAnsi="Courier New" w:cs="Courier New"/>
+          <w:color w:val="008000"/>
+        </w:rPr>
+        <w:t>,y</w:t>
+      </w:r>
+      <w:proofErr w:type="spellEnd"/>
+      <w:proofErr w:type="gramEnd"/>
+      <w:r>
+        <w:rPr>
+          <w:rFonts w:ascii="Courier New" w:hAnsi="Courier New" w:cs="Courier New"/>
+          <w:color w:val="008000"/>
+        </w:rPr>
+        <w:t>) dans la grille</w:t>
+      </w:r>
+    </w:p>
+    <w:p>
+      <w:pPr>
+        <w:jc w:val="center"/>
+        <w:rPr>
+          <w:rFonts w:ascii="Courier New" w:hAnsi="Courier New" w:cs="Courier New"/>
+          <w:color w:val="008000"/>
+        </w:rPr>
+      </w:pPr>
+    </w:p>
+    <w:p>
+      <w:pPr>
+        <w:pStyle w:val="Paragraphedeliste"/>
+        <w:numPr>
+          <w:ilvl w:val="0"/>
+          <w:numId w:val="29"/>
+        </w:numPr>
+        <w:rPr>
+          <w:rFonts w:ascii="Arial" w:hAnsi="Arial" w:cs="Arial"/>
+        </w:rPr>
+      </w:pPr>
+      <w:r>
+        <w:rPr>
+          <w:rFonts w:ascii="Arial" w:hAnsi="Arial" w:cs="Arial"/>
+        </w:rPr>
+        <w:t xml:space="preserve">Création du </w:t>
+      </w:r>
+      <w:proofErr w:type="spellStart"/>
+      <w:r>
+        <w:rPr>
+          <w:rFonts w:ascii="Arial" w:hAnsi="Arial" w:cs="Arial"/>
+        </w:rPr>
+        <w:t>groupBox</w:t>
+      </w:r>
+      <w:proofErr w:type="spellEnd"/>
+      <w:r>
+        <w:rPr>
+          <w:rFonts w:ascii="Arial" w:hAnsi="Arial" w:cs="Arial"/>
+        </w:rPr>
+        <w:t xml:space="preserve"> qui va contenir le </w:t>
+      </w:r>
+      <w:proofErr w:type="spellStart"/>
+      <w:r>
+        <w:rPr>
+          <w:rFonts w:ascii="Arial" w:hAnsi="Arial" w:cs="Arial"/>
+        </w:rPr>
+        <w:t>layout</w:t>
+      </w:r>
+      <w:proofErr w:type="spellEnd"/>
+      <w:r>
+        <w:rPr>
+          <w:rFonts w:ascii="Arial" w:hAnsi="Arial" w:cs="Arial"/>
+        </w:rPr>
+        <w:t xml:space="preserve"> parent et tous ses enfants :</w:t>
+      </w:r>
+    </w:p>
+    <w:p>
+      <w:pPr>
+        <w:rPr>
+          <w:rFonts w:ascii="Arial" w:hAnsi="Arial" w:cs="Arial"/>
+        </w:rPr>
+      </w:pPr>
+    </w:p>
+    <w:p>
+      <w:pPr>
+        <w:jc w:val="center"/>
+        <w:rPr>
+          <w:rFonts w:ascii="Courier New" w:hAnsi="Courier New" w:cs="Courier New"/>
+          <w:color w:val="000000"/>
+        </w:rPr>
+      </w:pPr>
+      <w:proofErr w:type="spellStart"/>
+      <w:r>
+        <w:rPr>
+          <w:rFonts w:ascii="Courier New" w:hAnsi="Courier New" w:cs="Courier New"/>
+          <w:color w:val="800080"/>
+        </w:rPr>
+        <w:t>QGroupBox</w:t>
+      </w:r>
+      <w:proofErr w:type="spellEnd"/>
+      <w:r>
+        <w:rPr>
+          <w:rFonts w:ascii="Courier New" w:hAnsi="Courier New" w:cs="Courier New"/>
+          <w:color w:val="800000"/>
+        </w:rPr>
+        <w:t xml:space="preserve"> </w:t>
+      </w:r>
+      <w:r>
+        <w:rPr>
+          <w:rFonts w:ascii="Courier New" w:hAnsi="Courier New" w:cs="Courier New"/>
+        </w:rPr>
+        <w:t>*</w:t>
+      </w:r>
+      <w:proofErr w:type="spellStart"/>
+      <w:r>
+        <w:rPr>
+          <w:rFonts w:ascii="Courier New" w:hAnsi="Courier New" w:cs="Courier New"/>
+          <w:color w:val="800000"/>
+        </w:rPr>
+        <w:t>groupBox</w:t>
+      </w:r>
+      <w:proofErr w:type="spellEnd"/>
+      <w:r>
+        <w:rPr>
+          <w:rFonts w:ascii="Courier New" w:hAnsi="Courier New" w:cs="Courier New"/>
+          <w:color w:val="C0C0C0"/>
+        </w:rPr>
+        <w:t xml:space="preserve"> </w:t>
+      </w:r>
+      <w:r>
+        <w:rPr>
+          <w:rFonts w:ascii="Courier New" w:hAnsi="Courier New" w:cs="Courier New"/>
+          <w:color w:val="000000"/>
+        </w:rPr>
+        <w:t>=</w:t>
+      </w:r>
+      <w:r>
+        <w:rPr>
+          <w:rFonts w:ascii="Courier New" w:hAnsi="Courier New" w:cs="Courier New"/>
+          <w:color w:val="C0C0C0"/>
+        </w:rPr>
+        <w:t xml:space="preserve"> </w:t>
+      </w:r>
+      <w:r>
+        <w:rPr>
+          <w:rFonts w:ascii="Courier New" w:hAnsi="Courier New" w:cs="Courier New"/>
+          <w:color w:val="808000"/>
+        </w:rPr>
+        <w:t>new</w:t>
+      </w:r>
+      <w:r>
+        <w:rPr>
+          <w:rFonts w:ascii="Courier New" w:hAnsi="Courier New" w:cs="Courier New"/>
+          <w:color w:val="C0C0C0"/>
+        </w:rPr>
+        <w:t xml:space="preserve"> </w:t>
+      </w:r>
+      <w:proofErr w:type="spellStart"/>
+      <w:proofErr w:type="gramStart"/>
+      <w:r>
+        <w:rPr>
+          <w:rFonts w:ascii="Courier New" w:hAnsi="Courier New" w:cs="Courier New"/>
+          <w:color w:val="800080"/>
+        </w:rPr>
+        <w:t>QGroupBox</w:t>
+      </w:r>
+      <w:proofErr w:type="spellEnd"/>
+      <w:r>
+        <w:rPr>
+          <w:rFonts w:ascii="Courier New" w:hAnsi="Courier New" w:cs="Courier New"/>
+          <w:color w:val="000000"/>
+        </w:rPr>
+        <w:t>(</w:t>
+      </w:r>
+      <w:proofErr w:type="gramEnd"/>
+      <w:r>
+        <w:rPr>
+          <w:rFonts w:ascii="Courier New" w:hAnsi="Courier New" w:cs="Courier New"/>
+          <w:color w:val="008000"/>
+        </w:rPr>
+        <w:t>"</w:t>
+      </w:r>
+      <w:r>
+        <w:rPr>
+          <w:rFonts w:ascii="Courier New" w:hAnsi="Courier New" w:cs="Courier New"/>
+          <w:color w:val="008000"/>
+        </w:rPr>
+        <w:t>nom</w:t>
+      </w:r>
+      <w:r>
+        <w:rPr>
+          <w:rFonts w:ascii="Courier New" w:hAnsi="Courier New" w:cs="Courier New"/>
+          <w:color w:val="008000"/>
+        </w:rPr>
+        <w:t>"</w:t>
+      </w:r>
+      <w:r>
+        <w:rPr>
+          <w:rFonts w:ascii="Courier New" w:hAnsi="Courier New" w:cs="Courier New"/>
+          <w:color w:val="000000"/>
+        </w:rPr>
+        <w:t>);</w:t>
+      </w:r>
+    </w:p>
+    <w:p>
+      <w:pPr>
+        <w:jc w:val="center"/>
+        <w:rPr>
+          <w:rFonts w:ascii="Courier New" w:hAnsi="Courier New" w:cs="Courier New"/>
+          <w:color w:val="000000"/>
+        </w:rPr>
+      </w:pPr>
+    </w:p>
+    <w:p>
+      <w:pPr>
+        <w:pStyle w:val="Paragraphedeliste"/>
+        <w:numPr>
+          <w:ilvl w:val="0"/>
+          <w:numId w:val="29"/>
+        </w:numPr>
+        <w:rPr>
+          <w:rFonts w:ascii="Arial" w:hAnsi="Arial" w:cs="Arial"/>
+          <w:color w:val="000000"/>
+        </w:rPr>
+      </w:pPr>
+      <w:r>
+        <w:rPr>
+          <w:rFonts w:ascii="Arial" w:hAnsi="Arial" w:cs="Arial"/>
+          <w:color w:val="000000"/>
+        </w:rPr>
+        <w:t xml:space="preserve">On définit le </w:t>
+      </w:r>
+      <w:proofErr w:type="spellStart"/>
+      <w:r>
+        <w:rPr>
+          <w:rFonts w:ascii="Arial" w:hAnsi="Arial" w:cs="Arial"/>
+          <w:color w:val="000000"/>
+        </w:rPr>
+        <w:t>layout</w:t>
+      </w:r>
+      <w:proofErr w:type="spellEnd"/>
+      <w:r>
+        <w:rPr>
+          <w:rFonts w:ascii="Arial" w:hAnsi="Arial" w:cs="Arial"/>
+          <w:color w:val="000000"/>
+        </w:rPr>
+        <w:t xml:space="preserve"> principal du </w:t>
+      </w:r>
+      <w:proofErr w:type="spellStart"/>
+      <w:r>
+        <w:rPr>
+          <w:rFonts w:ascii="Arial" w:hAnsi="Arial" w:cs="Arial"/>
+          <w:color w:val="000000"/>
+        </w:rPr>
+        <w:t>groupBox</w:t>
+      </w:r>
+      <w:proofErr w:type="spellEnd"/>
+      <w:r>
+        <w:rPr>
+          <w:rFonts w:ascii="Arial" w:hAnsi="Arial" w:cs="Arial"/>
+          <w:color w:val="000000"/>
+        </w:rPr>
+        <w:t> :</w:t>
+      </w:r>
+    </w:p>
+    <w:p>
+      <w:pPr>
+        <w:rPr>
+          <w:rFonts w:ascii="Arial" w:hAnsi="Arial" w:cs="Arial"/>
+          <w:color w:val="000000"/>
+        </w:rPr>
+      </w:pPr>
+    </w:p>
+    <w:p>
+      <w:pPr>
+        <w:jc w:val="center"/>
+        <w:rPr>
+          <w:rFonts w:ascii="Courier New" w:hAnsi="Courier New" w:cs="Courier New"/>
+          <w:color w:val="000000"/>
+        </w:rPr>
+      </w:pPr>
+      <w:proofErr w:type="spellStart"/>
+      <w:r>
+        <w:rPr>
+          <w:rFonts w:ascii="Courier New" w:hAnsi="Courier New" w:cs="Courier New"/>
+          <w:color w:val="800000"/>
+        </w:rPr>
+        <w:t>groupBox</w:t>
+      </w:r>
+      <w:proofErr w:type="spellEnd"/>
+      <w:r>
+        <w:rPr>
+          <w:rFonts w:ascii="Courier New" w:hAnsi="Courier New" w:cs="Courier New"/>
+          <w:color w:val="000000"/>
+        </w:rPr>
+        <w:t>-&gt;</w:t>
+      </w:r>
+      <w:proofErr w:type="spellStart"/>
+      <w:proofErr w:type="gramStart"/>
+      <w:r>
+        <w:rPr>
+          <w:rFonts w:ascii="Courier New" w:hAnsi="Courier New" w:cs="Courier New"/>
+          <w:color w:val="000000"/>
+        </w:rPr>
+        <w:t>setLayout</w:t>
+      </w:r>
+      <w:proofErr w:type="spellEnd"/>
+      <w:r>
+        <w:rPr>
+          <w:rFonts w:ascii="Courier New" w:hAnsi="Courier New" w:cs="Courier New"/>
+          <w:color w:val="000000"/>
+        </w:rPr>
+        <w:t>(</w:t>
+      </w:r>
+      <w:proofErr w:type="spellStart"/>
+      <w:proofErr w:type="gramEnd"/>
+      <w:r>
+        <w:rPr>
+          <w:rFonts w:ascii="Courier New" w:hAnsi="Courier New" w:cs="Courier New"/>
+          <w:color w:val="800000"/>
+        </w:rPr>
+        <w:t>layoutParent</w:t>
+      </w:r>
+      <w:proofErr w:type="spellEnd"/>
+      <w:r>
+        <w:rPr>
+          <w:rFonts w:ascii="Courier New" w:hAnsi="Courier New" w:cs="Courier New"/>
+          <w:color w:val="000000"/>
+        </w:rPr>
+        <w:t>);</w:t>
+      </w:r>
+    </w:p>
+    <w:p>
+      <w:pPr>
+        <w:rPr>
+          <w:rFonts w:ascii="Arial" w:hAnsi="Arial" w:cs="Arial"/>
+          <w:color w:val="000000"/>
+        </w:rPr>
+      </w:pPr>
       <w:bookmarkStart w:id="0" w:name="_GoBack"/>
       <w:bookmarkEnd w:id="0"/>
     </w:p>
+    <w:p>
+      <w:pPr>
+        <w:rPr>
+          <w:rFonts w:ascii="Arial" w:hAnsi="Arial" w:cs="Arial"/>
+          <w:color w:val="000000"/>
+        </w:rPr>
+      </w:pPr>
+      <w:r>
+        <w:rPr>
+          <w:rFonts w:ascii="Arial" w:hAnsi="Arial" w:cs="Arial"/>
+          <w:color w:val="000000"/>
+        </w:rPr>
+        <w:t>Schéma résumé :</w:t>
+      </w:r>
+    </w:p>
+    <w:p>
+      <w:pPr>
+        <w:jc w:val="center"/>
+        <w:rPr>
+          <w:rFonts w:ascii="Courier New" w:hAnsi="Courier New" w:cs="Courier New"/>
+          <w:color w:val="000000"/>
+        </w:rPr>
+      </w:pPr>
+    </w:p>
+    <w:p>
+      <w:pPr>
+        <w:jc w:val="center"/>
+        <w:rPr>
+          <w:rFonts w:ascii="Courier New" w:hAnsi="Courier New" w:cs="Courier New"/>
+          <w:szCs w:val="28"/>
+        </w:rPr>
+      </w:pPr>
+      <w:r>
+        <w:rPr>
+          <w:rFonts w:ascii="Courier New" w:hAnsi="Courier New" w:cs="Courier New"/>
+          <w:noProof/>
+          <w:szCs w:val="28"/>
+        </w:rPr>
+        <w:drawing>
+          <wp:inline distT="0" distB="0" distL="0" distR="0" wp14:anchorId="2FB395E8" wp14:editId="178ABE73">
+            <wp:extent cx="1732915" cy="1754505"/>
+            <wp:effectExtent l="0" t="0" r="635" b="0"/>
+            <wp:docPr id="2" name="Image 2"/>
+            <wp:cNvGraphicFramePr>
+              <a:graphicFrameLocks xmlns:a="http://schemas.openxmlformats.org/drawingml/2006/main" noChangeAspect="1"/>
+            </wp:cNvGraphicFramePr>
+            <a:graphic xmlns:a="http://schemas.openxmlformats.org/drawingml/2006/main">
+              <a:graphicData uri="http://schemas.openxmlformats.org/drawingml/2006/picture">
+                <pic:pic xmlns:pic="http://schemas.openxmlformats.org/drawingml/2006/picture">
+                  <pic:nvPicPr>
+                    <pic:cNvPr id="0" name="Picture 2"/>
+                    <pic:cNvPicPr>
+                      <a:picLocks noChangeAspect="1" noChangeArrowheads="1"/>
+                    </pic:cNvPicPr>
+                  </pic:nvPicPr>
+                  <pic:blipFill>
+                    <a:blip r:embed="rId22">
+                      <a:extLst>
+                        <a:ext uri="{28A0092B-C50C-407E-A947-70E740481C1C}">
+                          <a14:useLocalDpi xmlns:a14="http://schemas.microsoft.com/office/drawing/2010/main" val="0"/>
+                        </a:ext>
+                      </a:extLst>
+                    </a:blip>
+                    <a:srcRect/>
+                    <a:stretch>
+                      <a:fillRect/>
+                    </a:stretch>
+                  </pic:blipFill>
+                  <pic:spPr bwMode="auto">
+                    <a:xfrm>
+                      <a:off x="0" y="0"/>
+                      <a:ext cx="1732915" cy="1754505"/>
+                    </a:xfrm>
+                    <a:prstGeom prst="rect">
+                      <a:avLst/>
+                    </a:prstGeom>
+                    <a:noFill/>
+                    <a:ln>
+                      <a:noFill/>
+                    </a:ln>
+                  </pic:spPr>
+                </pic:pic>
+              </a:graphicData>
+            </a:graphic>
+          </wp:inline>
+        </w:drawing>
+      </w:r>
+    </w:p>
     <w:sectPr>
-      <w:headerReference w:type="even" r:id="rId22"/>
-      <w:headerReference w:type="default" r:id="rId23"/>
-      <w:footerReference w:type="default" r:id="rId24"/>
+      <w:headerReference w:type="even" r:id="rId23"/>
+      <w:headerReference w:type="default" r:id="rId24"/>
+      <w:footerReference w:type="default" r:id="rId25"/>
       <w:pgSz w:w="11900" w:h="16820"/>
       <w:pgMar w:top="170" w:right="1418" w:bottom="153" w:left="1418" w:header="709" w:footer="709" w:gutter="0"/>
       <w:cols w:space="708"/>
@@ -5722,7 +7228,7 @@
         <w:b/>
         <w:noProof/>
       </w:rPr>
-      <w:t>10</w:t>
+      <w:t>1</w:t>
     </w:r>
     <w:r>
       <w:rPr>
@@ -5898,7 +7404,7 @@
         <v:path o:extrusionok="f" gradientshapeok="t" o:connecttype="rect"/>
         <o:lock v:ext="edit" aspectratio="t"/>
       </v:shapetype>
-      <v:shape id="_x0000_i1056" type="#_x0000_t75" style="width:10.9pt;height:10.9pt" o:bullet="t">
+      <v:shape id="_x0000_i1109" type="#_x0000_t75" style="width:10.9pt;height:10.9pt" o:bullet="t">
         <v:imagedata r:id="rId1" o:title="Word Work File L_3"/>
       </v:shape>
     </w:pict>
@@ -8411,6 +9917,119 @@
     </w:lvl>
   </w:abstractNum>
   <w:abstractNum w:abstractNumId="23">
+    <w:nsid w:val="67445C58"/>
+    <w:multiLevelType w:val="hybridMultilevel"/>
+    <w:tmpl w:val="3F12FDD8"/>
+    <w:lvl w:ilvl="0" w:tplc="040C0009">
+      <w:start w:val="1"/>
+      <w:numFmt w:val="bullet"/>
+      <w:lvlText w:val=""/>
+      <w:lvlJc w:val="left"/>
+      <w:pPr>
+        <w:ind w:left="720" w:hanging="360"/>
+      </w:pPr>
+      <w:rPr>
+        <w:rFonts w:ascii="Wingdings" w:hAnsi="Wingdings" w:hint="default"/>
+      </w:rPr>
+    </w:lvl>
+    <w:lvl w:ilvl="1" w:tplc="040C0003" w:tentative="1">
+      <w:start w:val="1"/>
+      <w:numFmt w:val="bullet"/>
+      <w:lvlText w:val="o"/>
+      <w:lvlJc w:val="left"/>
+      <w:pPr>
+        <w:ind w:left="1440" w:hanging="360"/>
+      </w:pPr>
+      <w:rPr>
+        <w:rFonts w:ascii="Courier New" w:hAnsi="Courier New" w:cs="Courier New" w:hint="default"/>
+      </w:rPr>
+    </w:lvl>
+    <w:lvl w:ilvl="2" w:tplc="040C0005" w:tentative="1">
+      <w:start w:val="1"/>
+      <w:numFmt w:val="bullet"/>
+      <w:lvlText w:val=""/>
+      <w:lvlJc w:val="left"/>
+      <w:pPr>
+        <w:ind w:left="2160" w:hanging="360"/>
+      </w:pPr>
+      <w:rPr>
+        <w:rFonts w:ascii="Wingdings" w:hAnsi="Wingdings" w:hint="default"/>
+      </w:rPr>
+    </w:lvl>
+    <w:lvl w:ilvl="3" w:tplc="040C0001" w:tentative="1">
+      <w:start w:val="1"/>
+      <w:numFmt w:val="bullet"/>
+      <w:lvlText w:val=""/>
+      <w:lvlJc w:val="left"/>
+      <w:pPr>
+        <w:ind w:left="2880" w:hanging="360"/>
+      </w:pPr>
+      <w:rPr>
+        <w:rFonts w:ascii="Symbol" w:hAnsi="Symbol" w:hint="default"/>
+      </w:rPr>
+    </w:lvl>
+    <w:lvl w:ilvl="4" w:tplc="040C0003" w:tentative="1">
+      <w:start w:val="1"/>
+      <w:numFmt w:val="bullet"/>
+      <w:lvlText w:val="o"/>
+      <w:lvlJc w:val="left"/>
+      <w:pPr>
+        <w:ind w:left="3600" w:hanging="360"/>
+      </w:pPr>
+      <w:rPr>
+        <w:rFonts w:ascii="Courier New" w:hAnsi="Courier New" w:cs="Courier New" w:hint="default"/>
+      </w:rPr>
+    </w:lvl>
+    <w:lvl w:ilvl="5" w:tplc="040C0005" w:tentative="1">
+      <w:start w:val="1"/>
+      <w:numFmt w:val="bullet"/>
+      <w:lvlText w:val=""/>
+      <w:lvlJc w:val="left"/>
+      <w:pPr>
+        <w:ind w:left="4320" w:hanging="360"/>
+      </w:pPr>
+      <w:rPr>
+        <w:rFonts w:ascii="Wingdings" w:hAnsi="Wingdings" w:hint="default"/>
+      </w:rPr>
+    </w:lvl>
+    <w:lvl w:ilvl="6" w:tplc="040C0001" w:tentative="1">
+      <w:start w:val="1"/>
+      <w:numFmt w:val="bullet"/>
+      <w:lvlText w:val=""/>
+      <w:lvlJc w:val="left"/>
+      <w:pPr>
+        <w:ind w:left="5040" w:hanging="360"/>
+      </w:pPr>
+      <w:rPr>
+        <w:rFonts w:ascii="Symbol" w:hAnsi="Symbol" w:hint="default"/>
+      </w:rPr>
+    </w:lvl>
+    <w:lvl w:ilvl="7" w:tplc="040C0003" w:tentative="1">
+      <w:start w:val="1"/>
+      <w:numFmt w:val="bullet"/>
+      <w:lvlText w:val="o"/>
+      <w:lvlJc w:val="left"/>
+      <w:pPr>
+        <w:ind w:left="5760" w:hanging="360"/>
+      </w:pPr>
+      <w:rPr>
+        <w:rFonts w:ascii="Courier New" w:hAnsi="Courier New" w:cs="Courier New" w:hint="default"/>
+      </w:rPr>
+    </w:lvl>
+    <w:lvl w:ilvl="8" w:tplc="040C0005" w:tentative="1">
+      <w:start w:val="1"/>
+      <w:numFmt w:val="bullet"/>
+      <w:lvlText w:val=""/>
+      <w:lvlJc w:val="left"/>
+      <w:pPr>
+        <w:ind w:left="6480" w:hanging="360"/>
+      </w:pPr>
+      <w:rPr>
+        <w:rFonts w:ascii="Wingdings" w:hAnsi="Wingdings" w:hint="default"/>
+      </w:rPr>
+    </w:lvl>
+  </w:abstractNum>
+  <w:abstractNum w:abstractNumId="24">
     <w:nsid w:val="67FC788C"/>
     <w:multiLevelType w:val="hybridMultilevel"/>
     <w:tmpl w:val="0428D44A"/>
@@ -8522,7 +10141,7 @@
       </w:rPr>
     </w:lvl>
   </w:abstractNum>
-  <w:abstractNum w:abstractNumId="24">
+  <w:abstractNum w:abstractNumId="25">
     <w:nsid w:val="6A4D50B9"/>
     <w:multiLevelType w:val="hybridMultilevel"/>
     <w:tmpl w:val="1772DD26"/>
@@ -8635,7 +10254,7 @@
       </w:rPr>
     </w:lvl>
   </w:abstractNum>
-  <w:abstractNum w:abstractNumId="25">
+  <w:abstractNum w:abstractNumId="26">
     <w:nsid w:val="72C1174E"/>
     <w:multiLevelType w:val="hybridMultilevel"/>
     <w:tmpl w:val="933CDDFE"/>
@@ -8749,7 +10368,7 @@
       </w:rPr>
     </w:lvl>
   </w:abstractNum>
-  <w:abstractNum w:abstractNumId="26">
+  <w:abstractNum w:abstractNumId="27">
     <w:nsid w:val="7618563D"/>
     <w:multiLevelType w:val="hybridMultilevel"/>
     <w:tmpl w:val="BD2CF968"/>
@@ -8862,7 +10481,7 @@
       </w:rPr>
     </w:lvl>
   </w:abstractNum>
-  <w:abstractNum w:abstractNumId="27">
+  <w:abstractNum w:abstractNumId="28">
     <w:nsid w:val="7D0B679E"/>
     <w:multiLevelType w:val="hybridMultilevel"/>
     <w:tmpl w:val="BF42D26C"/>
@@ -8958,7 +10577,7 @@
     <w:abstractNumId w:val="9"/>
   </w:num>
   <w:num w:numId="4">
-    <w:abstractNumId w:val="24"/>
+    <w:abstractNumId w:val="25"/>
   </w:num>
   <w:num w:numId="5">
     <w:abstractNumId w:val="21"/>
@@ -8967,19 +10586,19 @@
     <w:abstractNumId w:val="17"/>
   </w:num>
   <w:num w:numId="7">
-    <w:abstractNumId w:val="26"/>
+    <w:abstractNumId w:val="27"/>
   </w:num>
   <w:num w:numId="8">
     <w:abstractNumId w:val="3"/>
   </w:num>
   <w:num w:numId="9">
-    <w:abstractNumId w:val="27"/>
+    <w:abstractNumId w:val="28"/>
   </w:num>
   <w:num w:numId="10">
     <w:abstractNumId w:val="6"/>
   </w:num>
   <w:num w:numId="11">
-    <w:abstractNumId w:val="25"/>
+    <w:abstractNumId w:val="26"/>
   </w:num>
   <w:num w:numId="12">
     <w:abstractNumId w:val="15"/>
@@ -8997,7 +10616,7 @@
     <w:abstractNumId w:val="5"/>
   </w:num>
   <w:num w:numId="17">
-    <w:abstractNumId w:val="23"/>
+    <w:abstractNumId w:val="24"/>
   </w:num>
   <w:num w:numId="18">
     <w:abstractNumId w:val="0"/>
@@ -9031,6 +10650,9 @@
   </w:num>
   <w:num w:numId="28">
     <w:abstractNumId w:val="20"/>
+  </w:num>
+  <w:num w:numId="29">
+    <w:abstractNumId w:val="23"/>
   </w:num>
 </w:numbering>
 </file>
@@ -10955,7 +12577,7 @@
 </file>
 
 <file path=customXml/itemProps1.xml><?xml version="1.0" encoding="utf-8"?>
-<ds:datastoreItem xmlns:ds="http://schemas.openxmlformats.org/officeDocument/2006/customXml" ds:itemID="{B61989ED-A0E9-45B5-8696-D549E0062D25}">
+<ds:datastoreItem xmlns:ds="http://schemas.openxmlformats.org/officeDocument/2006/customXml" ds:itemID="{040ED727-AE31-4ACF-B0BA-3A7FCF9D7C35}">
   <ds:schemaRefs>
     <ds:schemaRef ds:uri="http://schemas.openxmlformats.org/officeDocument/2006/bibliography"/>
   </ds:schemaRefs>

</xml_diff>